<commit_message>
made content editable and added ids
</commit_message>
<xml_diff>
--- a/output/docx/Base_Template.docx
+++ b/output/docx/Base_Template.docx
@@ -48,7 +48,7 @@
         </w:p>
       </w:sdtContent>
     </w:sdt>
-    <w:bookmarkStart w:id="20" w:name="var-headings.h1"/>
+    <w:bookmarkStart w:id="20" w:name="var-headings_h1"/>
     <w:p>
       <w:pPr>
         <w:pStyle w:val="Heading2"/>
@@ -167,7 +167,7 @@
       </w:r>
     </w:p>
     <w:bookmarkEnd w:id="20"/>
-    <w:bookmarkStart w:id="21" w:name="var-headings.h2"/>
+    <w:bookmarkStart w:id="21" w:name="var-headings_h2"/>
     <w:p>
       <w:pPr>
         <w:pStyle w:val="Heading2"/>
@@ -311,7 +311,7 @@
       </w:r>
     </w:p>
     <w:bookmarkEnd w:id="21"/>
-    <w:bookmarkStart w:id="22" w:name="var-headings.h3"/>
+    <w:bookmarkStart w:id="22" w:name="var-headings_h3"/>
     <w:p>
       <w:pPr>
         <w:pStyle w:val="Heading2"/>
@@ -550,7 +550,7 @@
       </w:r>
     </w:p>
     <w:bookmarkEnd w:id="22"/>
-    <w:bookmarkStart w:id="23" w:name="var-headings.h4"/>
+    <w:bookmarkStart w:id="23" w:name="var-headings_h4"/>
     <w:p>
       <w:pPr>
         <w:pStyle w:val="Heading2"/>
@@ -936,7 +936,7 @@
       </w:r>
     </w:p>
     <w:bookmarkEnd w:id="23"/>
-    <w:bookmarkStart w:id="32" w:name="var-headings.h5"/>
+    <w:bookmarkStart w:id="32" w:name="var-headings_h5"/>
     <w:p>
       <w:pPr>
         <w:pStyle w:val="Heading2"/>
@@ -1037,7 +1037,7 @@
         </w:tc>
       </w:tr>
     </w:tbl>
-    <w:bookmarkStart w:id="27" w:name="var-headings.h5_1"/>
+    <w:bookmarkStart w:id="27" w:name="var-headings_h5_1"/>
     <w:p>
       <w:pPr>
         <w:pStyle w:val="Heading3"/>
@@ -1055,7 +1055,7 @@
       </w:r>
     </w:p>
     <w:bookmarkEnd w:id="27"/>
-    <w:bookmarkStart w:id="28" w:name="var-headings.h5_2"/>
+    <w:bookmarkStart w:id="28" w:name="var-headings_h5_2"/>
     <w:p>
       <w:pPr>
         <w:pStyle w:val="Heading3"/>
@@ -1073,7 +1073,7 @@
       </w:r>
     </w:p>
     <w:bookmarkEnd w:id="28"/>
-    <w:bookmarkStart w:id="29" w:name="var-headings.h5_3"/>
+    <w:bookmarkStart w:id="29" w:name="var-headings_h5_3"/>
     <w:p>
       <w:pPr>
         <w:pStyle w:val="Heading3"/>
@@ -1091,7 +1091,7 @@
       </w:r>
     </w:p>
     <w:bookmarkEnd w:id="29"/>
-    <w:bookmarkStart w:id="30" w:name="var-headings.h5_4"/>
+    <w:bookmarkStart w:id="30" w:name="var-headings_h5_4"/>
     <w:p>
       <w:pPr>
         <w:pStyle w:val="Heading3"/>
@@ -1109,7 +1109,7 @@
       </w:r>
     </w:p>
     <w:bookmarkEnd w:id="30"/>
-    <w:bookmarkStart w:id="31" w:name="var-headings.h5_5"/>
+    <w:bookmarkStart w:id="31" w:name="var-headings_h5_5"/>
     <w:p>
       <w:pPr>
         <w:pStyle w:val="Heading3"/>
@@ -1133,7 +1133,7 @@
     </w:p>
     <w:bookmarkEnd w:id="31"/>
     <w:bookmarkEnd w:id="32"/>
-    <w:bookmarkStart w:id="59" w:name="var-headings.h6"/>
+    <w:bookmarkStart w:id="59" w:name="var-headings_h6"/>
     <w:p>
       <w:pPr>
         <w:pStyle w:val="Heading2"/>
@@ -1150,7 +1150,7 @@
         <w:t xml:space="preserve">Detailed Information regarding model.</w:t>
       </w:r>
     </w:p>
-    <w:bookmarkStart w:id="33" w:name="var-headings.h6_1"/>
+    <w:bookmarkStart w:id="33" w:name="var-headings_h6_1"/>
     <w:p>
       <w:pPr>
         <w:pStyle w:val="Heading3"/>
@@ -1390,7 +1390,7 @@
       </w:tr>
     </w:tbl>
     <w:bookmarkEnd w:id="33"/>
-    <w:bookmarkStart w:id="40" w:name="var-headings.h6_2"/>
+    <w:bookmarkStart w:id="40" w:name="var-headings_h6_2"/>
     <w:p>
       <w:pPr>
         <w:pStyle w:val="Heading3"/>
@@ -1568,7 +1568,7 @@
       </w:tr>
     </w:tbl>
     <w:bookmarkEnd w:id="40"/>
-    <w:bookmarkStart w:id="47" w:name="var-headings.h6_3"/>
+    <w:bookmarkStart w:id="47" w:name="var-headings_h6_3"/>
     <w:p>
       <w:pPr>
         <w:pStyle w:val="Heading3"/>
@@ -1762,7 +1762,7 @@
       </w:tr>
     </w:tbl>
     <w:bookmarkEnd w:id="47"/>
-    <w:bookmarkStart w:id="54" w:name="var-headings.h6_4"/>
+    <w:bookmarkStart w:id="54" w:name="var-headings_h6_4"/>
     <w:p>
       <w:pPr>
         <w:pStyle w:val="Heading3"/>
@@ -1894,7 +1894,7 @@
       </w:r>
     </w:p>
     <w:bookmarkEnd w:id="54"/>
-    <w:bookmarkStart w:id="58" w:name="var-headings.h6_5"/>
+    <w:bookmarkStart w:id="58" w:name="var-headings_h6_5"/>
     <w:p>
       <w:pPr>
         <w:pStyle w:val="Heading3"/>

</xml_diff>

<commit_message>
finished editing and updating
</commit_message>
<xml_diff>
--- a/output/docx/Base_Template.docx
+++ b/output/docx/Base_Template.docx
@@ -950,7 +950,14 @@
         <w:pStyle w:val="FirstParagraph"/>
       </w:pPr>
       <w:r>
-        <w:t xml:space="preserve">XGBoost is a machine learning technique for regression and classification problems, which produces a prediction model in the form of an ensemble of weak prediction models, typically decision trees. It builds the model in a stage-wise fashion by optimization of a loss function.</w:t>
+        <w:t xml:space="preserve">XGBoost </w:t>
+      </w:r>
+      <w:r>
+        <w:rPr>
+          <w:bCs/>
+          <w:b/>
+        </w:rPr>
+        <w:t xml:space="preserve">?var:Algorithm_Overview</w:t>
       </w:r>
     </w:p>
     <w:p>
@@ -1051,7 +1058,11 @@
         <w:pStyle w:val="FirstParagraph"/>
       </w:pPr>
       <w:r>
-        <w:t xml:space="preserve">The dataset is randomly split into train, validation and holdout test datasets. Train data is used for model fitting. Validation dataset is used for model tuning i.e. finding the optimal combination of hyperparameters that provide the best fit on a given dataset. Holdout test dataset is used to arrive at an unbiased estimate of OOS performance of the model.</w:t>
+        <w:rPr>
+          <w:bCs/>
+          <w:b/>
+        </w:rPr>
+        <w:t xml:space="preserve">?var:Data_Preparation</w:t>
       </w:r>
     </w:p>
     <w:bookmarkEnd w:id="27"/>
@@ -1768,7 +1779,7 @@
         <w:pStyle w:val="Heading3"/>
       </w:pPr>
       <w:r>
-        <w:t xml:space="preserve">6.4 Model Stability</w:t>
+        <w:t xml:space="preserve">6.4 Model Stability Statistics</w:t>
       </w:r>
     </w:p>
     <w:p>
@@ -1900,7 +1911,7 @@
         <w:pStyle w:val="Heading3"/>
       </w:pPr>
       <w:r>
-        <w:t xml:space="preserve">6.5 Model Scoring History</w:t>
+        <w:t xml:space="preserve">6.5 Model Scoring History 213zzzzzzz</w:t>
       </w:r>
     </w:p>
     <w:p>

</xml_diff>

<commit_message>
Finished editing and  reloading
</commit_message>
<xml_diff>
--- a/output/docx/Base_Template.docx
+++ b/output/docx/Base_Template.docx
@@ -48,19 +48,28 @@
         </w:p>
       </w:sdtContent>
     </w:sdt>
-    <w:bookmarkStart w:id="20" w:name="var-headings_h1"/>
+    <w:bookmarkStart w:id="22" w:name="var-editable_headings_h1"/>
     <w:p>
       <w:pPr>
         <w:pStyle w:val="Heading2"/>
       </w:pPr>
       <w:r>
-        <w:t xml:space="preserve">1 EXECUTIVE SUMMARY</w:t>
-      </w:r>
+        <w:t xml:space="preserve">1</w:t>
+      </w:r>
+      <w:r>
+        <w:t xml:space="preserve"> </w:t>
+      </w:r>
+      <w:bookmarkStart w:id="20" w:name="editable_Headings_h1"/>
+      <w:r>
+        <w:t xml:space="preserve">EXECUTIVE SUMMARY</w:t>
+      </w:r>
+      <w:bookmarkEnd w:id="20"/>
     </w:p>
     <w:p>
       <w:pPr>
         <w:pStyle w:val="FirstParagraph"/>
       </w:pPr>
+      <w:bookmarkStart w:id="21" w:name="editable_Headings_h1_p"/>
       <w:r>
         <w:t xml:space="preserve">This document covers the model development process for</w:t>
       </w:r>
@@ -75,6 +84,10 @@
         <w:t xml:space="preserve">XGBoost_2_AutoML_20210218_195405</w:t>
       </w:r>
       <w:r>
+        <w:rPr>
+          <w:bCs/>
+          <w:b/>
+        </w:rPr>
         <w:t xml:space="preserve"> </w:t>
       </w:r>
       <w:r>
@@ -91,6 +104,10 @@
         <w:t xml:space="preserve">XGBoost</w:t>
       </w:r>
       <w:r>
+        <w:rPr>
+          <w:bCs/>
+          <w:b/>
+        </w:rPr>
         <w:t xml:space="preserve"> </w:t>
       </w:r>
       <w:r>
@@ -107,6 +124,10 @@
         <w:t xml:space="preserve">20000</w:t>
       </w:r>
       <w:r>
+        <w:rPr>
+          <w:bCs/>
+          <w:b/>
+        </w:rPr>
         <w:t xml:space="preserve"> </w:t>
       </w:r>
       <w:r>
@@ -123,6 +144,10 @@
         <w:t xml:space="preserve">70</w:t>
       </w:r>
       <w:r>
+        <w:rPr>
+          <w:bCs/>
+          <w:b/>
+        </w:rPr>
         <w:t xml:space="preserve"> </w:t>
       </w:r>
       <w:r>
@@ -139,6 +164,10 @@
         <w:t xml:space="preserve">75.84%</w:t>
       </w:r>
       <w:r>
+        <w:rPr>
+          <w:bCs/>
+          <w:b/>
+        </w:rPr>
         <w:t xml:space="preserve"> </w:t>
       </w:r>
       <w:r>
@@ -155,26 +184,39 @@
         <w:t xml:space="preserve">74.98%</w:t>
       </w:r>
       <w:r>
+        <w:rPr>
+          <w:bCs/>
+          <w:b/>
+        </w:rPr>
         <w:t xml:space="preserve"> </w:t>
       </w:r>
       <w:r>
         <w:t xml:space="preserve">on Out-of-Sample (OOS) test dataset.</w:t>
       </w:r>
+      <w:bookmarkEnd w:id="21"/>
     </w:p>
     <w:p>
       <w:r>
         <w:br w:type="page"/>
       </w:r>
     </w:p>
-    <w:bookmarkEnd w:id="20"/>
-    <w:bookmarkStart w:id="21" w:name="var-headings_h2"/>
+    <w:bookmarkEnd w:id="22"/>
+    <w:bookmarkStart w:id="24" w:name="var-editable_headings_h2"/>
     <w:p>
       <w:pPr>
         <w:pStyle w:val="Heading2"/>
       </w:pPr>
       <w:r>
-        <w:t xml:space="preserve">2 MODEL PERFORMANCE SUMMARY</w:t>
-      </w:r>
+        <w:t xml:space="preserve">2</w:t>
+      </w:r>
+      <w:r>
+        <w:t xml:space="preserve"> </w:t>
+      </w:r>
+      <w:bookmarkStart w:id="23" w:name="editable_Headings_h2"/>
+      <w:r>
+        <w:t xml:space="preserve">MODEL PERFORMANCE SUMMARY</w:t>
+      </w:r>
+      <w:bookmarkEnd w:id="23"/>
     </w:p>
     <w:tbl>
       <w:tblPr>
@@ -310,23 +352,36 @@
         <w:br w:type="page"/>
       </w:r>
     </w:p>
-    <w:bookmarkEnd w:id="21"/>
-    <w:bookmarkStart w:id="22" w:name="var-headings_h3"/>
+    <w:bookmarkEnd w:id="24"/>
+    <w:bookmarkStart w:id="27" w:name="var-editable_headings_h3"/>
     <w:p>
       <w:pPr>
         <w:pStyle w:val="Heading2"/>
       </w:pPr>
       <w:r>
-        <w:t xml:space="preserve">3 DATASET</w:t>
-      </w:r>
+        <w:t xml:space="preserve">3</w:t>
+      </w:r>
+      <w:r>
+        <w:t xml:space="preserve"> </w:t>
+      </w:r>
+      <w:bookmarkStart w:id="25" w:name="editable_Headings_h3"/>
+      <w:r>
+        <w:t xml:space="preserve">DATASET</w:t>
+      </w:r>
+      <w:bookmarkEnd w:id="25"/>
     </w:p>
     <w:p>
       <w:pPr>
         <w:pStyle w:val="FirstParagraph"/>
       </w:pPr>
       <w:r>
-        <w:t xml:space="preserve">Following dataset were used for model training, tuning and OOS performance estimation:</w:t>
-      </w:r>
+        <w:t xml:space="preserve">[</w:t>
+      </w:r>
+      <w:bookmarkStart w:id="26" w:name="editable_Headings_h3_p"/>
+      <w:r>
+        <w:t xml:space="preserve">Following dataset were used for model training, tuning and OOS performance estimation</w:t>
+      </w:r>
+      <w:bookmarkEnd w:id="26"/>
     </w:p>
     <w:tbl>
       <w:tblPr>
@@ -549,23 +604,33 @@
         <w:br w:type="page"/>
       </w:r>
     </w:p>
-    <w:bookmarkEnd w:id="22"/>
-    <w:bookmarkStart w:id="23" w:name="var-headings_h4"/>
+    <w:bookmarkEnd w:id="27"/>
+    <w:bookmarkStart w:id="30" w:name="var-editable_headings_h4"/>
     <w:p>
       <w:pPr>
         <w:pStyle w:val="Heading2"/>
       </w:pPr>
       <w:r>
-        <w:t xml:space="preserve">4 EDA</w:t>
-      </w:r>
+        <w:t xml:space="preserve">4</w:t>
+      </w:r>
+      <w:r>
+        <w:t xml:space="preserve"> </w:t>
+      </w:r>
+      <w:bookmarkStart w:id="28" w:name="editable_Headings_h4"/>
+      <w:r>
+        <w:t xml:space="preserve">EDA</w:t>
+      </w:r>
+      <w:bookmarkEnd w:id="28"/>
     </w:p>
     <w:p>
       <w:pPr>
         <w:pStyle w:val="FirstParagraph"/>
       </w:pPr>
+      <w:bookmarkStart w:id="29" w:name="editable_Headings_h4_p"/>
       <w:r>
         <w:t xml:space="preserve">Following is a summary of input data. Refer Annexure-1 for detailed EDA.</w:t>
       </w:r>
+      <w:bookmarkEnd w:id="29"/>
     </w:p>
     <w:tbl>
       <w:tblPr>
@@ -935,38 +1000,43 @@
         <w:br w:type="page"/>
       </w:r>
     </w:p>
-    <w:bookmarkEnd w:id="23"/>
-    <w:bookmarkStart w:id="32" w:name="var-headings_h5"/>
+    <w:bookmarkEnd w:id="30"/>
+    <w:bookmarkStart w:id="52" w:name="var-editable_headings_h5"/>
     <w:p>
       <w:pPr>
         <w:pStyle w:val="Heading2"/>
       </w:pPr>
       <w:r>
-        <w:t xml:space="preserve">5 Methodology Overview</w:t>
-      </w:r>
+        <w:t xml:space="preserve">5</w:t>
+      </w:r>
+      <w:r>
+        <w:t xml:space="preserve"> </w:t>
+      </w:r>
+      <w:bookmarkStart w:id="31" w:name="editable_Headings_h5"/>
+      <w:r>
+        <w:t xml:space="preserve">Methodology Overview</w:t>
+      </w:r>
+      <w:bookmarkEnd w:id="31"/>
     </w:p>
     <w:p>
       <w:pPr>
         <w:pStyle w:val="FirstParagraph"/>
       </w:pPr>
-      <w:r>
-        <w:t xml:space="preserve">XGBoost </w:t>
-      </w:r>
-      <w:r>
-        <w:rPr>
-          <w:bCs/>
-          <w:b/>
-        </w:rPr>
-        <w:t xml:space="preserve">?var:Algorithm_Overview</w:t>
-      </w:r>
+      <w:bookmarkStart w:id="32" w:name="editable_Headings_h5_p"/>
+      <w:r>
+        <w:t xml:space="preserve">XGBoost is a machine learning technique for regression and classification problems, which produces a prediction model in the form of an ensemble of weak prediction models, typically decision trees. It builds the model in a stage-wise fashion by optimization of a loss function.</w:t>
+      </w:r>
+      <w:bookmarkEnd w:id="32"/>
     </w:p>
     <w:p>
       <w:pPr>
         <w:pStyle w:val="BodyText"/>
       </w:pPr>
+      <w:bookmarkStart w:id="33" w:name="editable_Headings_h5_p1"/>
       <w:r>
         <w:t xml:space="preserve">Following is a summary of steps performed to train the model:</w:t>
       </w:r>
+      <w:bookmarkEnd w:id="33"/>
     </w:p>
     <w:tbl>
       <w:tblPr>
@@ -990,18 +1060,18 @@
                 <wp:inline>
                   <wp:extent cx="4152900" cy="647700"/>
                   <wp:effectExtent b="0" l="0" r="0" t="0"/>
-                  <wp:docPr descr="" title="" id="25" name="Picture"/>
+                  <wp:docPr descr="" title="" id="35" name="Picture"/>
                   <a:graphic>
                     <a:graphicData uri="http://schemas.openxmlformats.org/drawingml/2006/picture">
                       <pic:pic>
                         <pic:nvPicPr>
-                          <pic:cNvPr descr="../input/Model_development_pipeline.png" id="26" name="Picture"/>
+                          <pic:cNvPr descr="../input/Model_development_pipeline.png" id="36" name="Picture"/>
                           <pic:cNvPicPr>
                             <a:picLocks noChangeArrowheads="1" noChangeAspect="1"/>
                           </pic:cNvPicPr>
                         </pic:nvPicPr>
                         <pic:blipFill>
-                          <a:blip r:embed="rId24"/>
+                          <a:blip r:embed="rId34"/>
                           <a:stretch>
                             <a:fillRect/>
                           </a:stretch>
@@ -1044,139 +1114,205 @@
         </w:tc>
       </w:tr>
     </w:tbl>
-    <w:bookmarkStart w:id="27" w:name="var-headings_h5_1"/>
+    <w:bookmarkStart w:id="39" w:name="var-editable_headings_h5_1"/>
     <w:p>
       <w:pPr>
         <w:pStyle w:val="Heading3"/>
       </w:pPr>
       <w:r>
-        <w:t xml:space="preserve">5.1 Data Preparation</w:t>
-      </w:r>
+        <w:t xml:space="preserve">5.1</w:t>
+      </w:r>
+      <w:r>
+        <w:t xml:space="preserve"> </w:t>
+      </w:r>
+      <w:bookmarkStart w:id="37" w:name="editable_Headings_h5_1"/>
+      <w:r>
+        <w:t xml:space="preserve">Data Preparation</w:t>
+      </w:r>
+      <w:bookmarkEnd w:id="37"/>
     </w:p>
     <w:p>
       <w:pPr>
         <w:pStyle w:val="FirstParagraph"/>
       </w:pPr>
-      <w:r>
-        <w:rPr>
-          <w:bCs/>
-          <w:b/>
-        </w:rPr>
-        <w:t xml:space="preserve">?var:Data_Preparation</w:t>
-      </w:r>
-    </w:p>
-    <w:bookmarkEnd w:id="27"/>
-    <w:bookmarkStart w:id="28" w:name="var-headings_h5_2"/>
+      <w:bookmarkStart w:id="38" w:name="editable_Headings_h5_1_p"/>
+      <w:r>
+        <w:t xml:space="preserve">The dataset is randomly split into train, validation and holdout test datasets. Train data is used for model fitting. Validation dataset is used for model tuning i.e. finding the optimal combination of hyperparameters that provide the best fit on a given dataset. Holdout test dataset is used to arrive at an unbiased estimate of OOS performance of the model.</w:t>
+      </w:r>
+      <w:bookmarkEnd w:id="38"/>
+    </w:p>
+    <w:bookmarkEnd w:id="39"/>
+    <w:bookmarkStart w:id="42" w:name="var-editable_headings_h5_2"/>
     <w:p>
       <w:pPr>
         <w:pStyle w:val="Heading3"/>
       </w:pPr>
       <w:r>
-        <w:t xml:space="preserve">5.2 Feature Transformation</w:t>
-      </w:r>
+        <w:t xml:space="preserve">5.2</w:t>
+      </w:r>
+      <w:r>
+        <w:t xml:space="preserve"> </w:t>
+      </w:r>
+      <w:bookmarkStart w:id="40" w:name="editable_Headings_h5_2"/>
+      <w:r>
+        <w:t xml:space="preserve">Feature Transformation</w:t>
+      </w:r>
+      <w:bookmarkEnd w:id="40"/>
     </w:p>
     <w:p>
       <w:pPr>
         <w:pStyle w:val="FirstParagraph"/>
       </w:pPr>
+      <w:bookmarkStart w:id="41" w:name="editable_Headings_h5_2_p"/>
       <w:r>
         <w:t xml:space="preserve">Typically all features are converted into numeric features. This is a mandatory transformation for many algorithms such as XGBoost.</w:t>
       </w:r>
-    </w:p>
-    <w:bookmarkEnd w:id="28"/>
-    <w:bookmarkStart w:id="29" w:name="var-headings_h5_3"/>
+      <w:bookmarkEnd w:id="41"/>
+    </w:p>
+    <w:bookmarkEnd w:id="42"/>
+    <w:bookmarkStart w:id="45" w:name="var-editable_headings_h5_3"/>
     <w:p>
       <w:pPr>
         <w:pStyle w:val="Heading3"/>
       </w:pPr>
       <w:r>
-        <w:t xml:space="preserve">5.3 Model Tuning</w:t>
-      </w:r>
+        <w:t xml:space="preserve">5.3</w:t>
+      </w:r>
+      <w:r>
+        <w:t xml:space="preserve"> </w:t>
+      </w:r>
+      <w:bookmarkStart w:id="43" w:name="editable_Headings_h5_3"/>
+      <w:r>
+        <w:t xml:space="preserve">Model Tuning</w:t>
+      </w:r>
+      <w:bookmarkEnd w:id="43"/>
     </w:p>
     <w:p>
       <w:pPr>
         <w:pStyle w:val="FirstParagraph"/>
       </w:pPr>
+      <w:bookmarkStart w:id="44" w:name="editable_Headings_h5_3_p"/>
       <w:r>
         <w:t xml:space="preserve">Various models are fitted to the train dataset with multiple combination of hyperparameters (HP). These HP typically control model capacity (large capacity models will provide better fit on train data but may fail to generalize to OOS dataset), model complexity (typically models with larger capacity are also more complex) and model generalization (to prevent overfitting to train data).</w:t>
       </w:r>
-    </w:p>
-    <w:bookmarkEnd w:id="29"/>
-    <w:bookmarkStart w:id="30" w:name="var-headings_h5_4"/>
+      <w:bookmarkEnd w:id="44"/>
+    </w:p>
+    <w:bookmarkEnd w:id="45"/>
+    <w:bookmarkStart w:id="48" w:name="var-editable_headings_h5_4"/>
     <w:p>
       <w:pPr>
         <w:pStyle w:val="Heading3"/>
       </w:pPr>
       <w:r>
-        <w:t xml:space="preserve">5.4 Model Performance Evaluation</w:t>
-      </w:r>
+        <w:t xml:space="preserve">5.4</w:t>
+      </w:r>
+      <w:r>
+        <w:t xml:space="preserve"> </w:t>
+      </w:r>
+      <w:bookmarkStart w:id="46" w:name="editable_Headings_h5_4"/>
+      <w:r>
+        <w:t xml:space="preserve">Model Performance Evaluation</w:t>
+      </w:r>
+      <w:bookmarkEnd w:id="46"/>
     </w:p>
     <w:p>
       <w:pPr>
         <w:pStyle w:val="FirstParagraph"/>
       </w:pPr>
+      <w:bookmarkStart w:id="47" w:name="editable_Headings_h5_4_p"/>
       <w:r>
         <w:t xml:space="preserve">Performance of trained models is compared on validation dataset using different statistics. Final HP combination and the resultant final model is selected on basis of performance on the validation dataset.</w:t>
       </w:r>
-    </w:p>
-    <w:bookmarkEnd w:id="30"/>
-    <w:bookmarkStart w:id="31" w:name="var-headings_h5_5"/>
+      <w:bookmarkEnd w:id="47"/>
+    </w:p>
+    <w:bookmarkEnd w:id="48"/>
+    <w:bookmarkStart w:id="51" w:name="var-editable_headings_h5_5"/>
     <w:p>
       <w:pPr>
         <w:pStyle w:val="Heading3"/>
       </w:pPr>
       <w:r>
-        <w:t xml:space="preserve">5.5 Model Stability</w:t>
-      </w:r>
+        <w:t xml:space="preserve">5.5</w:t>
+      </w:r>
+      <w:r>
+        <w:t xml:space="preserve"> </w:t>
+      </w:r>
+      <w:bookmarkStart w:id="49" w:name="editable_Headings_h5_5"/>
+      <w:r>
+        <w:t xml:space="preserve">Model Stability</w:t>
+      </w:r>
+      <w:bookmarkEnd w:id="49"/>
     </w:p>
     <w:p>
       <w:pPr>
         <w:pStyle w:val="FirstParagraph"/>
       </w:pPr>
+      <w:bookmarkStart w:id="50" w:name="editable_Headings_h5_5_p"/>
       <w:r>
         <w:t xml:space="preserve">Model stability is checked by detecting drift/shift in features between train, validation and test dataset. This is done by computing Stability Index at model and individual feature level to identify if model is stable or not.</w:t>
       </w:r>
+      <w:bookmarkEnd w:id="50"/>
     </w:p>
     <w:p>
       <w:r>
         <w:br w:type="page"/>
       </w:r>
     </w:p>
-    <w:bookmarkEnd w:id="31"/>
-    <w:bookmarkEnd w:id="32"/>
-    <w:bookmarkStart w:id="59" w:name="var-headings_h6"/>
+    <w:bookmarkEnd w:id="51"/>
+    <w:bookmarkEnd w:id="52"/>
+    <w:bookmarkStart w:id="92" w:name="var-editable_headings_h6"/>
     <w:p>
       <w:pPr>
         <w:pStyle w:val="Heading2"/>
       </w:pPr>
       <w:r>
-        <w:t xml:space="preserve">6 Model Details</w:t>
-      </w:r>
+        <w:t xml:space="preserve">6</w:t>
+      </w:r>
+      <w:r>
+        <w:t xml:space="preserve"> </w:t>
+      </w:r>
+      <w:bookmarkStart w:id="53" w:name="editable_Headings_h6"/>
+      <w:r>
+        <w:t xml:space="preserve">Model Details</w:t>
+      </w:r>
+      <w:bookmarkEnd w:id="53"/>
     </w:p>
     <w:p>
       <w:pPr>
         <w:pStyle w:val="FirstParagraph"/>
       </w:pPr>
+      <w:bookmarkStart w:id="54" w:name="editable_Headings_h6_p"/>
       <w:r>
         <w:t xml:space="preserve">Detailed Information regarding model.</w:t>
       </w:r>
-    </w:p>
-    <w:bookmarkStart w:id="33" w:name="var-headings_h6_1"/>
+      <w:bookmarkEnd w:id="54"/>
+    </w:p>
+    <w:bookmarkStart w:id="57" w:name="var-editable_headings_h6_1"/>
     <w:p>
       <w:pPr>
         <w:pStyle w:val="Heading3"/>
       </w:pPr>
       <w:r>
-        <w:t xml:space="preserve">6.1 Model Hyperparameters</w:t>
-      </w:r>
+        <w:t xml:space="preserve">6.1</w:t>
+      </w:r>
+      <w:r>
+        <w:t xml:space="preserve"> </w:t>
+      </w:r>
+      <w:bookmarkStart w:id="55" w:name="editable_Headings_h6_1"/>
+      <w:r>
+        <w:t xml:space="preserve">Model Hyperparameters</w:t>
+      </w:r>
+      <w:bookmarkEnd w:id="55"/>
     </w:p>
     <w:p>
       <w:pPr>
         <w:pStyle w:val="FirstParagraph"/>
       </w:pPr>
+      <w:bookmarkStart w:id="56" w:name="editable_Headings_h6_1_p"/>
       <w:r>
         <w:t xml:space="preserve">Following is a summary of key model hyperparameters:</w:t>
       </w:r>
+      <w:bookmarkEnd w:id="56"/>
     </w:p>
     <w:tbl>
       <w:tblPr>
@@ -1400,23 +1536,33 @@
         </w:tc>
       </w:tr>
     </w:tbl>
-    <w:bookmarkEnd w:id="33"/>
-    <w:bookmarkStart w:id="40" w:name="var-headings_h6_2"/>
+    <w:bookmarkEnd w:id="57"/>
+    <w:bookmarkStart w:id="67" w:name="var-editable_headings_h6_2"/>
     <w:p>
       <w:pPr>
         <w:pStyle w:val="Heading3"/>
       </w:pPr>
       <w:r>
-        <w:t xml:space="preserve">6.2 Important Features</w:t>
-      </w:r>
+        <w:t xml:space="preserve">6.2</w:t>
+      </w:r>
+      <w:r>
+        <w:t xml:space="preserve"> </w:t>
+      </w:r>
+      <w:bookmarkStart w:id="58" w:name="editable_Headings_h6_2"/>
+      <w:r>
+        <w:t xml:space="preserve">Important Features</w:t>
+      </w:r>
+      <w:bookmarkEnd w:id="58"/>
     </w:p>
     <w:p>
       <w:pPr>
         <w:pStyle w:val="FirstParagraph"/>
       </w:pPr>
+      <w:bookmarkStart w:id="59" w:name="editable_Headings_h6_2_p"/>
       <w:r>
         <w:t xml:space="preserve">Following is a list of important features for the model:</w:t>
       </w:r>
+      <w:bookmarkEnd w:id="59"/>
     </w:p>
     <w:tbl>
       <w:tblPr>
@@ -1440,18 +1586,18 @@
                 <wp:inline>
                   <wp:extent cx="5334000" cy="4000500"/>
                   <wp:effectExtent b="0" l="0" r="0" t="0"/>
-                  <wp:docPr descr="" title="" id="35" name="Picture"/>
+                  <wp:docPr descr="" title="" id="61" name="Picture"/>
                   <a:graphic>
                     <a:graphicData uri="http://schemas.openxmlformats.org/drawingml/2006/picture">
                       <pic:pic>
                         <pic:nvPicPr>
-                          <pic:cNvPr descr="../input/Important_Features.png" id="36" name="Picture"/>
+                          <pic:cNvPr descr="../input/Important_Features.png" id="62" name="Picture"/>
                           <pic:cNvPicPr>
                             <a:picLocks noChangeArrowheads="1" noChangeAspect="1"/>
                           </pic:cNvPicPr>
                         </pic:nvPicPr>
                         <pic:blipFill>
-                          <a:blip r:embed="rId34"/>
+                          <a:blip r:embed="rId60"/>
                           <a:stretch>
                             <a:fillRect/>
                           </a:stretch>
@@ -1498,9 +1644,11 @@
       <w:pPr>
         <w:pStyle w:val="BodyText"/>
       </w:pPr>
+      <w:bookmarkStart w:id="63" w:name="editable_Headings_h6_2_p1"/>
       <w:r>
         <w:t xml:space="preserve">Partial Dependence Plots for Top-2 variables are shown below:</w:t>
       </w:r>
+      <w:bookmarkEnd w:id="63"/>
     </w:p>
     <w:tbl>
       <w:tblPr>
@@ -1524,18 +1672,18 @@
                 <wp:inline>
                   <wp:extent cx="5334000" cy="7620000"/>
                   <wp:effectExtent b="0" l="0" r="0" t="0"/>
-                  <wp:docPr descr="" title="" id="38" name="Picture"/>
+                  <wp:docPr descr="" title="" id="65" name="Picture"/>
                   <a:graphic>
                     <a:graphicData uri="http://schemas.openxmlformats.org/drawingml/2006/picture">
                       <pic:pic>
                         <pic:nvPicPr>
-                          <pic:cNvPr descr="../input/PDP.png" id="39" name="Picture"/>
+                          <pic:cNvPr descr="../input/PDP.png" id="66" name="Picture"/>
                           <pic:cNvPicPr>
                             <a:picLocks noChangeArrowheads="1" noChangeAspect="1"/>
                           </pic:cNvPicPr>
                         </pic:nvPicPr>
                         <pic:blipFill>
-                          <a:blip r:embed="rId37"/>
+                          <a:blip r:embed="rId64"/>
                           <a:stretch>
                             <a:fillRect/>
                           </a:stretch>
@@ -1578,23 +1726,33 @@
         </w:tc>
       </w:tr>
     </w:tbl>
-    <w:bookmarkEnd w:id="40"/>
-    <w:bookmarkStart w:id="47" w:name="var-headings_h6_3"/>
+    <w:bookmarkEnd w:id="67"/>
+    <w:bookmarkStart w:id="76" w:name="var-editable_headings_h6_3"/>
     <w:p>
       <w:pPr>
         <w:pStyle w:val="Heading3"/>
       </w:pPr>
       <w:r>
-        <w:t xml:space="preserve">6.3 Model Performance</w:t>
-      </w:r>
+        <w:t xml:space="preserve">6.3</w:t>
+      </w:r>
+      <w:r>
+        <w:t xml:space="preserve"> </w:t>
+      </w:r>
+      <w:bookmarkStart w:id="68" w:name="editable_Headings_h6_3"/>
+      <w:r>
+        <w:t xml:space="preserve">Model Performance</w:t>
+      </w:r>
+      <w:bookmarkEnd w:id="68"/>
     </w:p>
     <w:p>
       <w:pPr>
         <w:pStyle w:val="FirstParagraph"/>
       </w:pPr>
+      <w:bookmarkStart w:id="69" w:name="editable_Headings_h6_3_p"/>
       <w:r>
         <w:t xml:space="preserve">Following are the model performance statistics on validation and OOS test dataset:</w:t>
       </w:r>
+      <w:bookmarkEnd w:id="69"/>
     </w:p>
     <w:p>
       <w:pPr>
@@ -1630,18 +1788,18 @@
                 <wp:inline>
                   <wp:extent cx="3810000" cy="2667000"/>
                   <wp:effectExtent b="0" l="0" r="0" t="0"/>
-                  <wp:docPr descr="" title="" id="42" name="Picture"/>
+                  <wp:docPr descr="" title="" id="71" name="Picture"/>
                   <a:graphic>
                     <a:graphicData uri="http://schemas.openxmlformats.org/drawingml/2006/picture">
                       <pic:pic>
                         <pic:nvPicPr>
-                          <pic:cNvPr descr="../input/Model_Perf_on_Validation_Dataset.png" id="43" name="Picture"/>
+                          <pic:cNvPr descr="../input/Model_Perf_on_Validation_Dataset.png" id="72" name="Picture"/>
                           <pic:cNvPicPr>
                             <a:picLocks noChangeArrowheads="1" noChangeAspect="1"/>
                           </pic:cNvPicPr>
                         </pic:nvPicPr>
                         <pic:blipFill>
-                          <a:blip r:embed="rId41"/>
+                          <a:blip r:embed="rId70"/>
                           <a:stretch>
                             <a:fillRect/>
                           </a:stretch>
@@ -1718,18 +1876,18 @@
                 <wp:inline>
                   <wp:extent cx="3810000" cy="2667000"/>
                   <wp:effectExtent b="0" l="0" r="0" t="0"/>
-                  <wp:docPr descr="" title="" id="45" name="Picture"/>
+                  <wp:docPr descr="" title="" id="74" name="Picture"/>
                   <a:graphic>
                     <a:graphicData uri="http://schemas.openxmlformats.org/drawingml/2006/picture">
                       <pic:pic>
                         <pic:nvPicPr>
-                          <pic:cNvPr descr="../input/Model_Perf_on_Test_Dataset.png" id="46" name="Picture"/>
+                          <pic:cNvPr descr="../input/Model_Perf_on_Test_Dataset.png" id="75" name="Picture"/>
                           <pic:cNvPicPr>
                             <a:picLocks noChangeArrowheads="1" noChangeAspect="1"/>
                           </pic:cNvPicPr>
                         </pic:nvPicPr>
                         <pic:blipFill>
-                          <a:blip r:embed="rId44"/>
+                          <a:blip r:embed="rId73"/>
                           <a:stretch>
                             <a:fillRect/>
                           </a:stretch>
@@ -1772,23 +1930,33 @@
         </w:tc>
       </w:tr>
     </w:tbl>
-    <w:bookmarkEnd w:id="47"/>
-    <w:bookmarkStart w:id="54" w:name="var-headings_h6_4"/>
+    <w:bookmarkEnd w:id="76"/>
+    <w:bookmarkStart w:id="85" w:name="var-editable_headings_h6_4"/>
     <w:p>
       <w:pPr>
         <w:pStyle w:val="Heading3"/>
       </w:pPr>
       <w:r>
-        <w:t xml:space="preserve">6.4 Model Stability Statistics</w:t>
-      </w:r>
+        <w:t xml:space="preserve">6.4</w:t>
+      </w:r>
+      <w:r>
+        <w:t xml:space="preserve"> </w:t>
+      </w:r>
+      <w:bookmarkStart w:id="77" w:name="editable_Headings_h6_4"/>
+      <w:r>
+        <w:t xml:space="preserve">Model Stability Statistics</w:t>
+      </w:r>
+      <w:bookmarkEnd w:id="77"/>
     </w:p>
     <w:p>
       <w:pPr>
         <w:pStyle w:val="FirstParagraph"/>
       </w:pPr>
+      <w:bookmarkStart w:id="78" w:name="editable_Headings_h6_4_p"/>
       <w:r>
         <w:t xml:space="preserve">Following are model stability statistics:</w:t>
       </w:r>
+      <w:bookmarkEnd w:id="78"/>
     </w:p>
     <w:p>
       <w:pPr>
@@ -1809,18 +1977,18 @@
           <wp:inline>
             <wp:extent cx="3810000" cy="2667000"/>
             <wp:effectExtent b="0" l="0" r="0" t="0"/>
-            <wp:docPr descr="Model Stability (Val vs. Train dataset)" title="" id="49" name="Picture"/>
+            <wp:docPr descr="Model Stability (Val vs. Train dataset)" title="" id="80" name="Picture"/>
             <a:graphic>
               <a:graphicData uri="http://schemas.openxmlformats.org/drawingml/2006/picture">
                 <pic:pic>
                   <pic:nvPicPr>
-                    <pic:cNvPr descr="../input/Train%20_vs_%20Validation%20_dataset.png" id="50" name="Picture"/>
+                    <pic:cNvPr descr="../input/Train%20_vs_%20Validation%20_dataset.png" id="81" name="Picture"/>
                     <pic:cNvPicPr>
                       <a:picLocks noChangeArrowheads="1" noChangeAspect="1"/>
                     </pic:cNvPicPr>
                   </pic:nvPicPr>
                   <pic:blipFill>
-                    <a:blip r:embed="rId48"/>
+                    <a:blip r:embed="rId79"/>
                     <a:stretch>
                       <a:fillRect/>
                     </a:stretch>
@@ -1866,18 +2034,18 @@
           <wp:inline>
             <wp:extent cx="3810000" cy="2667000"/>
             <wp:effectExtent b="0" l="0" r="0" t="0"/>
-            <wp:docPr descr="Model Stability (Val vs. Test dataset)" title="" id="52" name="Picture"/>
+            <wp:docPr descr="Model Stability (Val vs. Test dataset)" title="" id="83" name="Picture"/>
             <a:graphic>
               <a:graphicData uri="http://schemas.openxmlformats.org/drawingml/2006/picture">
                 <pic:pic>
                   <pic:nvPicPr>
-                    <pic:cNvPr descr="../input/Validation_vs_Test%20dataset.png" id="53" name="Picture"/>
+                    <pic:cNvPr descr="../input/Validation_vs_Test%20dataset.png" id="84" name="Picture"/>
                     <pic:cNvPicPr>
                       <a:picLocks noChangeArrowheads="1" noChangeAspect="1"/>
                     </pic:cNvPicPr>
                   </pic:nvPicPr>
                   <pic:blipFill>
-                    <a:blip r:embed="rId51"/>
+                    <a:blip r:embed="rId82"/>
                     <a:stretch>
                       <a:fillRect/>
                     </a:stretch>
@@ -1904,23 +2072,33 @@
         </w:drawing>
       </w:r>
     </w:p>
-    <w:bookmarkEnd w:id="54"/>
-    <w:bookmarkStart w:id="58" w:name="var-headings_h6_5"/>
+    <w:bookmarkEnd w:id="85"/>
+    <w:bookmarkStart w:id="91" w:name="var-editable_headings_h6_5"/>
     <w:p>
       <w:pPr>
         <w:pStyle w:val="Heading3"/>
       </w:pPr>
       <w:r>
-        <w:t xml:space="preserve">6.5 Model Scoring History qqqqqqq</w:t>
-      </w:r>
+        <w:t xml:space="preserve">6.5</w:t>
+      </w:r>
+      <w:r>
+        <w:t xml:space="preserve"> </w:t>
+      </w:r>
+      <w:bookmarkStart w:id="86" w:name="editable_Headings_h6_5"/>
+      <w:r>
+        <w:t xml:space="preserve">Model Scoring History Reloaded..</w:t>
+      </w:r>
+      <w:bookmarkEnd w:id="86"/>
     </w:p>
     <w:p>
       <w:pPr>
         <w:pStyle w:val="FirstParagraph"/>
       </w:pPr>
+      <w:bookmarkStart w:id="87" w:name="editable_Headings_h6_5_p"/>
       <w:r>
         <w:t xml:space="preserve">Following is a summary of change in model performance statistics with increase in number of trees.</w:t>
       </w:r>
+      <w:bookmarkEnd w:id="87"/>
     </w:p>
     <w:tbl>
       <w:tblPr>
@@ -1944,18 +2122,18 @@
                 <wp:inline>
                   <wp:extent cx="4762500" cy="3571875"/>
                   <wp:effectExtent b="0" l="0" r="0" t="0"/>
-                  <wp:docPr descr="" title="" id="56" name="Picture"/>
+                  <wp:docPr descr="" title="" id="89" name="Picture"/>
                   <a:graphic>
                     <a:graphicData uri="http://schemas.openxmlformats.org/drawingml/2006/picture">
                       <pic:pic>
                         <pic:nvPicPr>
-                          <pic:cNvPr descr="../input/Scoring_History.png" id="57" name="Picture"/>
+                          <pic:cNvPr descr="../input/Scoring_History.png" id="90" name="Picture"/>
                           <pic:cNvPicPr>
                             <a:picLocks noChangeArrowheads="1" noChangeAspect="1"/>
                           </pic:cNvPicPr>
                         </pic:nvPicPr>
                         <pic:blipFill>
-                          <a:blip r:embed="rId55"/>
+                          <a:blip r:embed="rId88"/>
                           <a:stretch>
                             <a:fillRect/>
                           </a:stretch>
@@ -1998,8 +2176,8 @@
         </w:tc>
       </w:tr>
     </w:tbl>
-    <w:bookmarkEnd w:id="58"/>
-    <w:bookmarkEnd w:id="59"/>
+    <w:bookmarkEnd w:id="91"/>
+    <w:bookmarkEnd w:id="92"/>
     <w:sectPr/>
   </w:body>
 </w:document>

</xml_diff>